<commit_message>
Jum'at 07 November 2025 12.45 PM
</commit_message>
<xml_diff>
--- a/ORG/Evaluasi 28 Oktober 2025.docx
+++ b/ORG/Evaluasi 28 Oktober 2025.docx
@@ -364,7 +364,6 @@
     </w:p>
     <w:p>
       <w:proofErr w:type="spellStart"/>
-      <w:proofErr w:type="gramStart"/>
       <w:r>
         <w:rPr>
           <w:lang w:val="en-US"/>
@@ -376,14 +375,7 @@
         <w:rPr>
           <w:lang w:val="en-US"/>
         </w:rPr>
-        <w:t xml:space="preserve"> :</w:t>
-      </w:r>
-      <w:proofErr w:type="gramEnd"/>
-      <w:r>
-        <w:rPr>
-          <w:lang w:val="en-US"/>
-        </w:rPr>
-        <w:t xml:space="preserve"> </w:t>
+        <w:t xml:space="preserve"> : </w:t>
       </w:r>
     </w:p>
     <w:p>
@@ -853,7 +845,133 @@
         <w:rPr>
           <w:lang w:val="en-US"/>
         </w:rPr>
-        <w:t xml:space="preserve">Aman </w:t>
+        <w:t xml:space="preserve">Kurang </w:t>
+      </w:r>
+      <w:proofErr w:type="spellStart"/>
+      <w:r>
+        <w:rPr>
+          <w:lang w:val="en-US"/>
+        </w:rPr>
+        <w:t>tegas</w:t>
+      </w:r>
+      <w:proofErr w:type="spellEnd"/>
+      <w:r>
+        <w:rPr>
+          <w:lang w:val="en-US"/>
+        </w:rPr>
+        <w:t xml:space="preserve"> </w:t>
+      </w:r>
+      <w:proofErr w:type="spellStart"/>
+      <w:r>
+        <w:rPr>
+          <w:lang w:val="en-US"/>
+        </w:rPr>
+        <w:t>dalam</w:t>
+      </w:r>
+      <w:proofErr w:type="spellEnd"/>
+      <w:r>
+        <w:rPr>
+          <w:lang w:val="en-US"/>
+        </w:rPr>
+        <w:t xml:space="preserve"> </w:t>
+      </w:r>
+      <w:proofErr w:type="spellStart"/>
+      <w:r>
+        <w:rPr>
+          <w:lang w:val="en-US"/>
+        </w:rPr>
+        <w:t>mengatur</w:t>
+      </w:r>
+      <w:proofErr w:type="spellEnd"/>
+      <w:r>
+        <w:rPr>
+          <w:lang w:val="en-US"/>
+        </w:rPr>
+        <w:t xml:space="preserve"> dan </w:t>
+      </w:r>
+      <w:proofErr w:type="spellStart"/>
+      <w:r>
+        <w:rPr>
+          <w:lang w:val="en-US"/>
+        </w:rPr>
+        <w:t>menegur</w:t>
+      </w:r>
+      <w:proofErr w:type="spellEnd"/>
+      <w:r>
+        <w:rPr>
+          <w:lang w:val="en-US"/>
+        </w:rPr>
+        <w:t xml:space="preserve"> </w:t>
+      </w:r>
+      <w:proofErr w:type="spellStart"/>
+      <w:r>
+        <w:rPr>
+          <w:lang w:val="en-US"/>
+        </w:rPr>
+        <w:t>panitia</w:t>
+      </w:r>
+      <w:proofErr w:type="spellEnd"/>
+      <w:r>
+        <w:rPr>
+          <w:lang w:val="en-US"/>
+        </w:rPr>
+        <w:t xml:space="preserve"> </w:t>
+      </w:r>
+      <w:proofErr w:type="spellStart"/>
+      <w:r>
+        <w:rPr>
+          <w:lang w:val="en-US"/>
+        </w:rPr>
+        <w:t>terkait</w:t>
+      </w:r>
+      <w:proofErr w:type="spellEnd"/>
+      <w:r>
+        <w:rPr>
+          <w:lang w:val="en-US"/>
+        </w:rPr>
+        <w:t xml:space="preserve"> </w:t>
+      </w:r>
+      <w:proofErr w:type="spellStart"/>
+      <w:r>
+        <w:rPr>
+          <w:lang w:val="en-US"/>
+        </w:rPr>
+        <w:t>pengelolaan</w:t>
+      </w:r>
+      <w:proofErr w:type="spellEnd"/>
+      <w:r>
+        <w:rPr>
+          <w:lang w:val="en-US"/>
+        </w:rPr>
+        <w:t xml:space="preserve"> </w:t>
+      </w:r>
+      <w:proofErr w:type="spellStart"/>
+      <w:r>
+        <w:rPr>
+          <w:lang w:val="en-US"/>
+        </w:rPr>
+        <w:t>serta</w:t>
+      </w:r>
+      <w:proofErr w:type="spellEnd"/>
+      <w:r>
+        <w:rPr>
+          <w:lang w:val="en-US"/>
+        </w:rPr>
+        <w:t xml:space="preserve"> </w:t>
+      </w:r>
+      <w:proofErr w:type="spellStart"/>
+      <w:r>
+        <w:rPr>
+          <w:lang w:val="en-US"/>
+        </w:rPr>
+        <w:t>penggunaan</w:t>
+      </w:r>
+      <w:proofErr w:type="spellEnd"/>
+      <w:r>
+        <w:rPr>
+          <w:lang w:val="en-US"/>
+        </w:rPr>
+        <w:t xml:space="preserve"> dana</w:t>
       </w:r>
     </w:p>
     <w:p>
@@ -1452,7 +1570,6 @@
         <w:t xml:space="preserve">Sie </w:t>
       </w:r>
       <w:proofErr w:type="spellStart"/>
-      <w:proofErr w:type="gramStart"/>
       <w:r>
         <w:rPr>
           <w:lang w:val="en-US"/>
@@ -1466,7 +1583,6 @@
         </w:rPr>
         <w:t xml:space="preserve">  :</w:t>
       </w:r>
-      <w:proofErr w:type="gramEnd"/>
     </w:p>
     <w:p>
       <w:pPr>
@@ -1698,7 +1814,6 @@
         <w:t xml:space="preserve"> </w:t>
       </w:r>
       <w:proofErr w:type="spellStart"/>
-      <w:proofErr w:type="gramStart"/>
       <w:r>
         <w:rPr>
           <w:lang w:val="en-US"/>
@@ -1720,7 +1835,6 @@
         <w:t>niat</w:t>
       </w:r>
       <w:proofErr w:type="spellEnd"/>
-      <w:proofErr w:type="gramEnd"/>
       <w:r>
         <w:rPr>
           <w:lang w:val="en-US"/>
@@ -1938,7 +2052,6 @@
         <w:t xml:space="preserve">Sie </w:t>
       </w:r>
       <w:proofErr w:type="spellStart"/>
-      <w:proofErr w:type="gramStart"/>
       <w:r>
         <w:rPr>
           <w:lang w:val="en-US"/>
@@ -1952,7 +2065,6 @@
         </w:rPr>
         <w:t xml:space="preserve">  :</w:t>
       </w:r>
-      <w:proofErr w:type="gramEnd"/>
     </w:p>
     <w:p>
       <w:pPr>
@@ -1961,28 +2073,78 @@
           <w:numId w:val="9"/>
         </w:numPr>
       </w:pPr>
-      <w:r>
-        <w:rPr>
-          <w:lang w:val="en-US"/>
-        </w:rPr>
-        <w:t xml:space="preserve">Aman </w:t>
-      </w:r>
-    </w:p>
-    <w:p>
-      <w:r>
-        <w:rPr>
-          <w:lang w:val="en-US"/>
-        </w:rPr>
-        <w:t xml:space="preserve">Sie </w:t>
-      </w:r>
-      <w:proofErr w:type="gramStart"/>
-      <w:r>
-        <w:rPr>
-          <w:lang w:val="en-US"/>
-        </w:rPr>
-        <w:t>Humas :</w:t>
-      </w:r>
-      <w:proofErr w:type="gramEnd"/>
+      <w:proofErr w:type="spellStart"/>
+      <w:r>
+        <w:rPr>
+          <w:lang w:val="en-US"/>
+        </w:rPr>
+        <w:t>Pendataan</w:t>
+      </w:r>
+      <w:proofErr w:type="spellEnd"/>
+      <w:r>
+        <w:rPr>
+          <w:lang w:val="en-US"/>
+        </w:rPr>
+        <w:t xml:space="preserve"> </w:t>
+      </w:r>
+      <w:proofErr w:type="spellStart"/>
+      <w:r>
+        <w:rPr>
+          <w:lang w:val="en-US"/>
+        </w:rPr>
+        <w:t>jumlah</w:t>
+      </w:r>
+      <w:proofErr w:type="spellEnd"/>
+      <w:r>
+        <w:rPr>
+          <w:lang w:val="en-US"/>
+        </w:rPr>
+        <w:t xml:space="preserve"> </w:t>
+      </w:r>
+      <w:proofErr w:type="spellStart"/>
+      <w:r>
+        <w:rPr>
+          <w:lang w:val="en-US"/>
+        </w:rPr>
+        <w:t>konsumsi</w:t>
+      </w:r>
+      <w:proofErr w:type="spellEnd"/>
+      <w:r>
+        <w:rPr>
+          <w:lang w:val="en-US"/>
+        </w:rPr>
+        <w:t xml:space="preserve"> </w:t>
+      </w:r>
+      <w:proofErr w:type="spellStart"/>
+      <w:r>
+        <w:rPr>
+          <w:lang w:val="en-US"/>
+        </w:rPr>
+        <w:t>kurang</w:t>
+      </w:r>
+      <w:proofErr w:type="spellEnd"/>
+      <w:r>
+        <w:rPr>
+          <w:lang w:val="en-US"/>
+        </w:rPr>
+        <w:t xml:space="preserve"> </w:t>
+      </w:r>
+      <w:proofErr w:type="spellStart"/>
+      <w:r>
+        <w:rPr>
+          <w:lang w:val="en-US"/>
+        </w:rPr>
+        <w:t>teliti</w:t>
+      </w:r>
+      <w:proofErr w:type="spellEnd"/>
+    </w:p>
+    <w:p>
+      <w:r>
+        <w:rPr>
+          <w:lang w:val="en-US"/>
+        </w:rPr>
+        <w:t>Sie Humas :</w:t>
+      </w:r>
     </w:p>
     <w:p>
       <w:pPr>
@@ -1991,12 +2153,126 @@
           <w:numId w:val="10"/>
         </w:numPr>
       </w:pPr>
-      <w:r>
-        <w:rPr>
-          <w:lang w:val="en-US"/>
-        </w:rPr>
-        <w:t xml:space="preserve">Aman </w:t>
-      </w:r>
+      <w:proofErr w:type="spellStart"/>
+      <w:r>
+        <w:rPr>
+          <w:lang w:val="en-US"/>
+        </w:rPr>
+        <w:t>Perlu</w:t>
+      </w:r>
+      <w:proofErr w:type="spellEnd"/>
+      <w:r>
+        <w:rPr>
+          <w:lang w:val="en-US"/>
+        </w:rPr>
+        <w:t xml:space="preserve"> </w:t>
+      </w:r>
+      <w:proofErr w:type="spellStart"/>
+      <w:r>
+        <w:rPr>
+          <w:lang w:val="en-US"/>
+        </w:rPr>
+        <w:t>meningkatkan</w:t>
+      </w:r>
+      <w:proofErr w:type="spellEnd"/>
+      <w:r>
+        <w:rPr>
+          <w:lang w:val="en-US"/>
+        </w:rPr>
+        <w:t xml:space="preserve"> </w:t>
+      </w:r>
+      <w:proofErr w:type="spellStart"/>
+      <w:r>
+        <w:rPr>
+          <w:lang w:val="en-US"/>
+        </w:rPr>
+        <w:t>kerja</w:t>
+      </w:r>
+      <w:proofErr w:type="spellEnd"/>
+      <w:r>
+        <w:rPr>
+          <w:lang w:val="en-US"/>
+        </w:rPr>
+        <w:t xml:space="preserve"> </w:t>
+      </w:r>
+      <w:proofErr w:type="spellStart"/>
+      <w:r>
+        <w:rPr>
+          <w:lang w:val="en-US"/>
+        </w:rPr>
+        <w:t>sama</w:t>
+      </w:r>
+      <w:proofErr w:type="spellEnd"/>
+      <w:r>
+        <w:rPr>
+          <w:lang w:val="en-US"/>
+        </w:rPr>
+        <w:t xml:space="preserve"> </w:t>
+      </w:r>
+      <w:proofErr w:type="spellStart"/>
+      <w:r>
+        <w:rPr>
+          <w:lang w:val="en-US"/>
+        </w:rPr>
+        <w:t>dengan</w:t>
+      </w:r>
+      <w:proofErr w:type="spellEnd"/>
+      <w:r>
+        <w:rPr>
+          <w:lang w:val="en-US"/>
+        </w:rPr>
+        <w:t xml:space="preserve"> </w:t>
+      </w:r>
+      <w:proofErr w:type="spellStart"/>
+      <w:r>
+        <w:rPr>
+          <w:lang w:val="en-US"/>
+        </w:rPr>
+        <w:t>sie</w:t>
+      </w:r>
+      <w:proofErr w:type="spellEnd"/>
+      <w:r>
+        <w:rPr>
+          <w:lang w:val="en-US"/>
+        </w:rPr>
+        <w:t xml:space="preserve"> lain agar </w:t>
+      </w:r>
+      <w:proofErr w:type="spellStart"/>
+      <w:r>
+        <w:rPr>
+          <w:lang w:val="en-US"/>
+        </w:rPr>
+        <w:t>informasi</w:t>
+      </w:r>
+      <w:proofErr w:type="spellEnd"/>
+      <w:r>
+        <w:rPr>
+          <w:lang w:val="en-US"/>
+        </w:rPr>
+        <w:t xml:space="preserve"> </w:t>
+      </w:r>
+      <w:proofErr w:type="spellStart"/>
+      <w:r>
+        <w:rPr>
+          <w:lang w:val="en-US"/>
+        </w:rPr>
+        <w:t>lebih</w:t>
+      </w:r>
+      <w:proofErr w:type="spellEnd"/>
+      <w:r>
+        <w:rPr>
+          <w:lang w:val="en-US"/>
+        </w:rPr>
+        <w:t xml:space="preserve"> </w:t>
+      </w:r>
+      <w:proofErr w:type="spellStart"/>
+      <w:r>
+        <w:rPr>
+          <w:lang w:val="en-US"/>
+        </w:rPr>
+        <w:t>terkoordinasi</w:t>
+      </w:r>
+      <w:proofErr w:type="spellEnd"/>
     </w:p>
     <w:p>
       <w:r>
@@ -2006,7 +2282,6 @@
         <w:t xml:space="preserve">Dewan </w:t>
       </w:r>
       <w:proofErr w:type="spellStart"/>
-      <w:proofErr w:type="gramStart"/>
       <w:r>
         <w:rPr>
           <w:lang w:val="en-US"/>
@@ -2020,7 +2295,6 @@
         </w:rPr>
         <w:t xml:space="preserve"> :</w:t>
       </w:r>
-      <w:proofErr w:type="gramEnd"/>
     </w:p>
     <w:p>
       <w:pPr>
@@ -2241,16 +2515,8 @@
         <w:rPr>
           <w:lang w:val="en-US"/>
         </w:rPr>
-        <w:t xml:space="preserve">Sie Dana </w:t>
-      </w:r>
-      <w:proofErr w:type="gramStart"/>
-      <w:r>
-        <w:rPr>
-          <w:lang w:val="en-US"/>
-        </w:rPr>
-        <w:t>Usaha  :</w:t>
-      </w:r>
-      <w:proofErr w:type="gramEnd"/>
+        <w:t>Sie Dana Usaha  :</w:t>
+      </w:r>
     </w:p>
     <w:p>
       <w:pPr>

</xml_diff>